<commit_message>
Save before I lose it
</commit_message>
<xml_diff>
--- a/ICTICT509/Documentation/Preliminary Client Meeting Plan.docx
+++ b/ICTICT509/Documentation/Preliminary Client Meeting Plan.docx
@@ -1,6 +1,6 @@
 
 <file path=word/document.xml><?xml version="1.0" encoding="utf-8"?>
-<w:document xmlns:wpc="http://schemas.microsoft.com/office/word/2010/wordprocessingCanvas" xmlns:cx="http://schemas.microsoft.com/office/drawing/2014/chartex" xmlns:cx1="http://schemas.microsoft.com/office/drawing/2015/9/8/chartex" xmlns:cx2="http://schemas.microsoft.com/office/drawing/2015/10/21/chartex" xmlns:cx3="http://schemas.microsoft.com/office/drawing/2016/5/9/chartex" xmlns:cx4="http://schemas.microsoft.com/office/drawing/2016/5/10/chartex" xmlns:cx5="http://schemas.microsoft.com/office/drawing/2016/5/11/chartex" xmlns:cx6="http://schemas.microsoft.com/office/drawing/2016/5/12/chartex" xmlns:cx7="http://schemas.microsoft.com/office/drawing/2016/5/13/chartex" xmlns:cx8="http://schemas.microsoft.com/office/drawing/2016/5/14/chartex" xmlns:mc="http://schemas.openxmlformats.org/markup-compatibility/2006" xmlns:aink="http://schemas.microsoft.com/office/drawing/2016/ink" xmlns:am3d="http://schemas.microsoft.com/office/drawing/2017/model3d" xmlns:o="urn:schemas-microsoft-com:office:office" xmlns:r="http://schemas.openxmlformats.org/officeDocument/2006/relationships" xmlns:m="http://schemas.openxmlformats.org/officeDocument/2006/math" xmlns:v="urn:schemas-microsoft-com:vml" xmlns:wp14="http://schemas.microsoft.com/office/word/2010/wordprocessingDrawing" xmlns:wp="http://schemas.openxmlformats.org/drawingml/2006/wordprocessingDrawing" xmlns:w10="urn:schemas-microsoft-com:office:word" xmlns:w="http://schemas.openxmlformats.org/wordprocessingml/2006/main" xmlns:w14="http://schemas.microsoft.com/office/word/2010/wordml" xmlns:w15="http://schemas.microsoft.com/office/word/2012/wordml" xmlns:w16cid="http://schemas.microsoft.com/office/word/2016/wordml/cid" xmlns:w16se="http://schemas.microsoft.com/office/word/2015/wordml/symex" xmlns:wpg="http://schemas.microsoft.com/office/word/2010/wordprocessingGroup" xmlns:wpi="http://schemas.microsoft.com/office/word/2010/wordprocessingInk" xmlns:wne="http://schemas.microsoft.com/office/word/2006/wordml" xmlns:wps="http://schemas.microsoft.com/office/word/2010/wordprocessingShape" mc:Ignorable="w14 w15 w16se w16cid wp14">
+<w:document xmlns:wpc="http://schemas.microsoft.com/office/word/2010/wordprocessingCanvas" xmlns:mc="http://schemas.openxmlformats.org/markup-compatibility/2006" xmlns:o="urn:schemas-microsoft-com:office:office" xmlns:r="http://schemas.openxmlformats.org/officeDocument/2006/relationships" xmlns:m="http://schemas.openxmlformats.org/officeDocument/2006/math" xmlns:v="urn:schemas-microsoft-com:vml" xmlns:wp14="http://schemas.microsoft.com/office/word/2010/wordprocessingDrawing" xmlns:wp="http://schemas.openxmlformats.org/drawingml/2006/wordprocessingDrawing" xmlns:w10="urn:schemas-microsoft-com:office:word" xmlns:w="http://schemas.openxmlformats.org/wordprocessingml/2006/main" xmlns:w14="http://schemas.microsoft.com/office/word/2010/wordml" xmlns:w15="http://schemas.microsoft.com/office/word/2012/wordml" xmlns:wpg="http://schemas.microsoft.com/office/word/2010/wordprocessingGroup" xmlns:wpi="http://schemas.microsoft.com/office/word/2010/wordprocessingInk" xmlns:wne="http://schemas.microsoft.com/office/word/2006/wordml" xmlns:wps="http://schemas.microsoft.com/office/word/2010/wordprocessingShape" mc:Ignorable="w14 w15 wp14">
   <w:body>
     <w:sdt>
       <w:sdtPr>
@@ -36,6 +36,7 @@
             <w:rPr>
               <w:noProof/>
               <w:color w:val="4472C4" w:themeColor="accent1"/>
+              <w:lang w:val="en-AU" w:eastAsia="en-AU"/>
             </w:rPr>
             <w:drawing>
               <wp:anchor distT="0" distB="0" distL="114300" distR="114300" simplePos="0" relativeHeight="251662336" behindDoc="0" locked="0" layoutInCell="1" allowOverlap="1" wp14:anchorId="615492EF" wp14:editId="6DF91E9C">
@@ -181,6 +182,7 @@
             <w:rPr>
               <w:noProof/>
               <w:color w:val="4472C4" w:themeColor="accent1"/>
+              <w:lang w:val="en-AU" w:eastAsia="en-AU"/>
             </w:rPr>
             <w:drawing>
               <wp:anchor distT="0" distB="0" distL="114300" distR="114300" simplePos="0" relativeHeight="251661312" behindDoc="0" locked="0" layoutInCell="1" allowOverlap="1" wp14:anchorId="5077D238" wp14:editId="272B4D83">
@@ -276,6 +278,7 @@
               <w:color w:val="auto"/>
               <w:sz w:val="22"/>
               <w:szCs w:val="22"/>
+              <w:lang w:val="en-AU"/>
             </w:rPr>
             <w:id w:val="1609239934"/>
             <w:docPartObj>
@@ -288,7 +291,6 @@
               <w:rStyle w:val="Strong"/>
               <w:rFonts w:eastAsiaTheme="minorHAnsi"/>
               <w:sz w:val="24"/>
-              <w:lang w:val="en-AU"/>
             </w:rPr>
           </w:sdtEndPr>
           <w:sdtContent>
@@ -559,6 +561,11 @@
                       <w:docPart w:val="A05FC80AD5434E8480D3DEC3CE54D5F5"/>
                     </w:placeholder>
                   </w:sdtPr>
+                  <w:sdtEndPr>
+                    <w:rPr>
+                      <w:rStyle w:val="Strong"/>
+                    </w:rPr>
+                  </w:sdtEndPr>
                   <w:sdtContent>
                     <w:r>
                       <w:rPr>
@@ -682,12 +689,11 @@
               <w:color w:val="4472C4" w:themeColor="accent1"/>
             </w:rPr>
           </w:pPr>
-          <w:bookmarkStart w:id="0" w:name="_GoBack"/>
-          <w:bookmarkEnd w:id="0"/>
           <w:r>
             <w:rPr>
               <w:noProof/>
               <w:color w:val="4472C4" w:themeColor="accent1"/>
+              <w:lang w:val="en-AU" w:eastAsia="en-AU"/>
             </w:rPr>
             <mc:AlternateContent>
               <mc:Choice Requires="wps">
@@ -854,7 +860,7 @@
                   </wp:anchor>
                 </w:drawing>
               </mc:Choice>
-              <mc:Fallback>
+              <mc:Fallback xmlns:w16se="http://schemas.microsoft.com/office/word/2015/wordml/symex" xmlns:w16cid="http://schemas.microsoft.com/office/word/2016/wordml/cid" xmlns:am3d="http://schemas.microsoft.com/office/drawing/2017/model3d" xmlns:aink="http://schemas.microsoft.com/office/drawing/2016/ink" xmlns:cx8="http://schemas.microsoft.com/office/drawing/2016/5/14/chartex" xmlns:cx7="http://schemas.microsoft.com/office/drawing/2016/5/13/chartex" xmlns:cx6="http://schemas.microsoft.com/office/drawing/2016/5/12/chartex" xmlns:cx5="http://schemas.microsoft.com/office/drawing/2016/5/11/chartex" xmlns:cx4="http://schemas.microsoft.com/office/drawing/2016/5/10/chartex" xmlns:cx3="http://schemas.microsoft.com/office/drawing/2016/5/9/chartex" xmlns:cx2="http://schemas.microsoft.com/office/drawing/2015/10/21/chartex" xmlns:cx1="http://schemas.microsoft.com/office/drawing/2015/9/8/chartex" xmlns:cx="http://schemas.microsoft.com/office/drawing/2014/chartex">
                 <w:pict>
                   <v:shapetype w14:anchorId="0387B2A7" id="_x0000_t202" coordsize="21600,21600" o:spt="202" path="m,l,21600r21600,l21600,xe">
                     <v:stroke joinstyle="miter"/>
@@ -968,8 +974,8 @@
         </w:p>
       </w:sdtContent>
     </w:sdt>
-    <w:bookmarkStart w:id="1" w:name="_Project_Requirements"/>
-    <w:bookmarkEnd w:id="1"/>
+    <w:bookmarkStart w:id="0" w:name="_Project_Requirements"/>
+    <w:bookmarkEnd w:id="0"/>
     <w:p>
       <w:pPr>
         <w:pStyle w:val="Heading1"/>
@@ -980,6 +986,9 @@
         </w:rPr>
       </w:pPr>
       <w:r>
+        <w:rPr>
+          <w:lang w:eastAsia="en-AU"/>
+        </w:rPr>
         <w:lastRenderedPageBreak/>
         <mc:AlternateContent>
           <mc:Choice Requires="wps">
@@ -1041,7 +1050,7 @@
               </wp:anchor>
             </w:drawing>
           </mc:Choice>
-          <mc:Fallback>
+          <mc:Fallback xmlns:w16se="http://schemas.microsoft.com/office/word/2015/wordml/symex" xmlns:w16cid="http://schemas.microsoft.com/office/word/2016/wordml/cid" xmlns:am3d="http://schemas.microsoft.com/office/drawing/2017/model3d" xmlns:aink="http://schemas.microsoft.com/office/drawing/2016/ink" xmlns:cx8="http://schemas.microsoft.com/office/drawing/2016/5/14/chartex" xmlns:cx7="http://schemas.microsoft.com/office/drawing/2016/5/13/chartex" xmlns:cx6="http://schemas.microsoft.com/office/drawing/2016/5/12/chartex" xmlns:cx5="http://schemas.microsoft.com/office/drawing/2016/5/11/chartex" xmlns:cx4="http://schemas.microsoft.com/office/drawing/2016/5/10/chartex" xmlns:cx3="http://schemas.microsoft.com/office/drawing/2016/5/9/chartex" xmlns:cx2="http://schemas.microsoft.com/office/drawing/2015/10/21/chartex" xmlns:cx1="http://schemas.microsoft.com/office/drawing/2015/9/8/chartex" xmlns:cx="http://schemas.microsoft.com/office/drawing/2014/chartex">
             <w:pict>
               <v:line w14:anchorId="68219D25" id="Straight Connector 1" o:spid="_x0000_s1026" style="position:absolute;z-index:251660288;visibility:visible;mso-wrap-style:square;mso-width-percent:0;mso-wrap-distance-left:9pt;mso-wrap-distance-top:0;mso-wrap-distance-right:9pt;mso-wrap-distance-bottom:0;mso-position-horizontal:center;mso-position-horizontal-relative:margin;mso-position-vertical:absolute;mso-position-vertical-relative:text;mso-width-percent:0;mso-width-relative:margin" from="0,32.4pt" to="538.6pt,32.4pt" o:gfxdata="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" strokecolor="#4472c4 [3204]" strokeweight=".5pt">
                 <v:stroke joinstyle="miter"/>
@@ -1066,8 +1075,8 @@
           <w:sz w:val="36"/>
         </w:rPr>
       </w:pPr>
-      <w:bookmarkStart w:id="2" w:name="_Hardware"/>
-      <w:bookmarkEnd w:id="2"/>
+      <w:bookmarkStart w:id="1" w:name="_Hardware"/>
+      <w:bookmarkEnd w:id="1"/>
       <w:r>
         <w:rPr>
           <w:rStyle w:val="Strong"/>
@@ -1223,8 +1232,8 @@
           <w:sz w:val="36"/>
         </w:rPr>
       </w:pPr>
-      <w:bookmarkStart w:id="3" w:name="_Software"/>
-      <w:bookmarkEnd w:id="3"/>
+      <w:bookmarkStart w:id="2" w:name="_Software"/>
+      <w:bookmarkEnd w:id="2"/>
       <w:r>
         <w:rPr>
           <w:rStyle w:val="Strong"/>
@@ -1394,8 +1403,8 @@
           <w:sz w:val="36"/>
         </w:rPr>
       </w:pPr>
-      <w:bookmarkStart w:id="4" w:name="_Security"/>
-      <w:bookmarkEnd w:id="4"/>
+      <w:bookmarkStart w:id="3" w:name="_Security"/>
+      <w:bookmarkEnd w:id="3"/>
       <w:r>
         <w:rPr>
           <w:rStyle w:val="Strong"/>
@@ -1435,8 +1444,8 @@
           <w:sz w:val="36"/>
         </w:rPr>
       </w:pPr>
-      <w:bookmarkStart w:id="5" w:name="_Stakeholders"/>
-      <w:bookmarkEnd w:id="5"/>
+      <w:bookmarkStart w:id="4" w:name="_Stakeholders"/>
+      <w:bookmarkEnd w:id="4"/>
       <w:r>
         <w:rPr>
           <w:rStyle w:val="Strong"/>
@@ -1771,8 +1780,8 @@
           <w:sz w:val="36"/>
         </w:rPr>
       </w:pPr>
-      <w:bookmarkStart w:id="6" w:name="_Processes"/>
-      <w:bookmarkEnd w:id="6"/>
+      <w:bookmarkStart w:id="5" w:name="_Processes"/>
+      <w:bookmarkEnd w:id="5"/>
       <w:r>
         <w:rPr>
           <w:rStyle w:val="Strong"/>
@@ -1794,8 +1803,8 @@
           <w:sz w:val="36"/>
         </w:rPr>
       </w:pPr>
-      <w:bookmarkStart w:id="7" w:name="_Data"/>
-      <w:bookmarkEnd w:id="7"/>
+      <w:bookmarkStart w:id="6" w:name="_Data"/>
+      <w:bookmarkEnd w:id="6"/>
     </w:p>
     <w:p>
       <w:pPr>
@@ -1828,13 +1837,16 @@
         <w:br w:type="page"/>
       </w:r>
     </w:p>
+    <w:bookmarkStart w:id="7" w:name="_Most_Applicable_Information"/>
+    <w:bookmarkEnd w:id="7"/>
     <w:p>
       <w:pPr>
         <w:pStyle w:val="Heading1"/>
       </w:pPr>
-      <w:bookmarkStart w:id="8" w:name="_Most_Applicable_Information"/>
-      <w:bookmarkEnd w:id="8"/>
-      <w:r>
+      <w:r>
+        <w:rPr>
+          <w:lang w:eastAsia="en-AU"/>
+        </w:rPr>
         <w:lastRenderedPageBreak/>
         <mc:AlternateContent>
           <mc:Choice Requires="wps">
@@ -1896,7 +1908,7 @@
               </wp:anchor>
             </w:drawing>
           </mc:Choice>
-          <mc:Fallback>
+          <mc:Fallback xmlns:w16se="http://schemas.microsoft.com/office/word/2015/wordml/symex" xmlns:w16cid="http://schemas.microsoft.com/office/word/2016/wordml/cid" xmlns:am3d="http://schemas.microsoft.com/office/drawing/2017/model3d" xmlns:aink="http://schemas.microsoft.com/office/drawing/2016/ink" xmlns:cx8="http://schemas.microsoft.com/office/drawing/2016/5/14/chartex" xmlns:cx7="http://schemas.microsoft.com/office/drawing/2016/5/13/chartex" xmlns:cx6="http://schemas.microsoft.com/office/drawing/2016/5/12/chartex" xmlns:cx5="http://schemas.microsoft.com/office/drawing/2016/5/11/chartex" xmlns:cx4="http://schemas.microsoft.com/office/drawing/2016/5/10/chartex" xmlns:cx3="http://schemas.microsoft.com/office/drawing/2016/5/9/chartex" xmlns:cx2="http://schemas.microsoft.com/office/drawing/2015/10/21/chartex" xmlns:cx1="http://schemas.microsoft.com/office/drawing/2015/9/8/chartex" xmlns:cx="http://schemas.microsoft.com/office/drawing/2014/chartex">
             <w:pict>
               <v:line w14:anchorId="53A44275" id="Straight Connector 2" o:spid="_x0000_s1026" style="position:absolute;z-index:251664384;visibility:visible;mso-wrap-style:square;mso-width-percent:0;mso-wrap-distance-left:9pt;mso-wrap-distance-top:0;mso-wrap-distance-right:9pt;mso-wrap-distance-bottom:0;mso-position-horizontal:center;mso-position-horizontal-relative:margin;mso-position-vertical:absolute;mso-position-vertical-relative:text;mso-width-percent:0;mso-width-relative:margin" from="0,32.4pt" to="538.6pt,32.4pt" o:gfxdata="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" strokecolor="#4472c4 [3204]" strokeweight=".5pt">
                 <v:stroke joinstyle="miter"/>
@@ -2552,13 +2564,16 @@
         <w:br w:type="page"/>
       </w:r>
     </w:p>
+    <w:bookmarkStart w:id="8" w:name="_Questions"/>
+    <w:bookmarkEnd w:id="8"/>
     <w:p>
       <w:pPr>
         <w:pStyle w:val="Heading1"/>
       </w:pPr>
-      <w:bookmarkStart w:id="9" w:name="_Questions"/>
-      <w:bookmarkEnd w:id="9"/>
-      <w:r>
+      <w:r>
+        <w:rPr>
+          <w:lang w:eastAsia="en-AU"/>
+        </w:rPr>
         <w:lastRenderedPageBreak/>
         <mc:AlternateContent>
           <mc:Choice Requires="wps">
@@ -2620,7 +2635,7 @@
               </wp:anchor>
             </w:drawing>
           </mc:Choice>
-          <mc:Fallback>
+          <mc:Fallback xmlns:w16se="http://schemas.microsoft.com/office/word/2015/wordml/symex" xmlns:w16cid="http://schemas.microsoft.com/office/word/2016/wordml/cid" xmlns:am3d="http://schemas.microsoft.com/office/drawing/2017/model3d" xmlns:aink="http://schemas.microsoft.com/office/drawing/2016/ink" xmlns:cx8="http://schemas.microsoft.com/office/drawing/2016/5/14/chartex" xmlns:cx7="http://schemas.microsoft.com/office/drawing/2016/5/13/chartex" xmlns:cx6="http://schemas.microsoft.com/office/drawing/2016/5/12/chartex" xmlns:cx5="http://schemas.microsoft.com/office/drawing/2016/5/11/chartex" xmlns:cx4="http://schemas.microsoft.com/office/drawing/2016/5/10/chartex" xmlns:cx3="http://schemas.microsoft.com/office/drawing/2016/5/9/chartex" xmlns:cx2="http://schemas.microsoft.com/office/drawing/2015/10/21/chartex" xmlns:cx1="http://schemas.microsoft.com/office/drawing/2015/9/8/chartex" xmlns:cx="http://schemas.microsoft.com/office/drawing/2014/chartex">
             <w:pict>
               <v:line w14:anchorId="0319D2A1" id="Straight Connector 4" o:spid="_x0000_s1026" style="position:absolute;z-index:251666432;visibility:visible;mso-wrap-style:square;mso-width-percent:0;mso-wrap-distance-left:9pt;mso-wrap-distance-top:0;mso-wrap-distance-right:9pt;mso-wrap-distance-bottom:0;mso-position-horizontal:center;mso-position-horizontal-relative:margin;mso-position-vertical:absolute;mso-position-vertical-relative:text;mso-width-percent:0;mso-width-relative:margin" from="0,32.4pt" to="538.6pt,32.4pt" o:gfxdata="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" strokecolor="#4472c4 [3204]" strokeweight=".5pt">
                 <v:stroke joinstyle="miter"/>
@@ -2644,8 +2659,8 @@
           <w:sz w:val="36"/>
         </w:rPr>
       </w:pPr>
-      <w:bookmarkStart w:id="10" w:name="_Open"/>
-      <w:bookmarkEnd w:id="10"/>
+      <w:bookmarkStart w:id="9" w:name="_Open"/>
+      <w:bookmarkEnd w:id="9"/>
       <w:r>
         <w:rPr>
           <w:rStyle w:val="Strong"/>
@@ -2782,10 +2797,6 @@
           <w:numId w:val="8"/>
         </w:numPr>
         <w:rPr>
-          <w:rStyle w:val="IntenseEmphasis"/>
-          <w:i w:val="0"/>
-          <w:iCs w:val="0"/>
-          <w:color w:val="auto"/>
           <w:sz w:val="32"/>
         </w:rPr>
       </w:pPr>
@@ -2808,15 +2819,8 @@
           <w:sz w:val="28"/>
         </w:rPr>
       </w:pPr>
-    </w:p>
-    <w:p>
-      <w:pPr>
-        <w:pStyle w:val="ListParagraph"/>
-        <w:ind w:left="360"/>
-        <w:rPr>
-          <w:sz w:val="28"/>
-        </w:rPr>
-      </w:pPr>
+      <w:bookmarkStart w:id="10" w:name="_GoBack"/>
+      <w:bookmarkEnd w:id="10"/>
     </w:p>
     <w:p>
       <w:pPr>
@@ -3110,27 +3114,7 @@
           <w:color w:val="auto"/>
           <w:sz w:val="32"/>
         </w:rPr>
-        <w:t xml:space="preserve">May we have a copy of both your </w:t>
-      </w:r>
-      <w:r>
-        <w:rPr>
-          <w:rStyle w:val="IntenseEmphasis"/>
-          <w:i w:val="0"/>
-          <w:iCs w:val="0"/>
-          <w:color w:val="auto"/>
-          <w:sz w:val="32"/>
-        </w:rPr>
-        <w:t>organizational standards</w:t>
-      </w:r>
-      <w:r>
-        <w:rPr>
-          <w:rStyle w:val="IntenseEmphasis"/>
-          <w:i w:val="0"/>
-          <w:iCs w:val="0"/>
-          <w:color w:val="auto"/>
-          <w:sz w:val="32"/>
-        </w:rPr>
-        <w:t xml:space="preserve"> and your documentation and development standards?</w:t>
+        <w:t>May we have a copy of both your organizational standards and your documentation and development standards?</w:t>
       </w:r>
     </w:p>
     <w:p>
@@ -3182,6 +3166,8 @@
         <w:br w:type="page"/>
       </w:r>
     </w:p>
+    <w:bookmarkStart w:id="12" w:name="_Repositories_of_Information"/>
+    <w:bookmarkEnd w:id="12"/>
     <w:p>
       <w:pPr>
         <w:pStyle w:val="Heading1"/>
@@ -3192,9 +3178,10 @@
           <w:color w:val="2F5496" w:themeColor="accent1" w:themeShade="BF"/>
         </w:rPr>
       </w:pPr>
-      <w:bookmarkStart w:id="12" w:name="_Repositories_of_Information"/>
-      <w:bookmarkEnd w:id="12"/>
-      <w:r>
+      <w:r>
+        <w:rPr>
+          <w:lang w:eastAsia="en-AU"/>
+        </w:rPr>
         <w:lastRenderedPageBreak/>
         <mc:AlternateContent>
           <mc:Choice Requires="wps">
@@ -3256,7 +3243,7 @@
               </wp:anchor>
             </w:drawing>
           </mc:Choice>
-          <mc:Fallback>
+          <mc:Fallback xmlns:w16se="http://schemas.microsoft.com/office/word/2015/wordml/symex" xmlns:w16cid="http://schemas.microsoft.com/office/word/2016/wordml/cid" xmlns:am3d="http://schemas.microsoft.com/office/drawing/2017/model3d" xmlns:aink="http://schemas.microsoft.com/office/drawing/2016/ink" xmlns:cx8="http://schemas.microsoft.com/office/drawing/2016/5/14/chartex" xmlns:cx7="http://schemas.microsoft.com/office/drawing/2016/5/13/chartex" xmlns:cx6="http://schemas.microsoft.com/office/drawing/2016/5/12/chartex" xmlns:cx5="http://schemas.microsoft.com/office/drawing/2016/5/11/chartex" xmlns:cx4="http://schemas.microsoft.com/office/drawing/2016/5/10/chartex" xmlns:cx3="http://schemas.microsoft.com/office/drawing/2016/5/9/chartex" xmlns:cx2="http://schemas.microsoft.com/office/drawing/2015/10/21/chartex" xmlns:cx1="http://schemas.microsoft.com/office/drawing/2015/9/8/chartex" xmlns:cx="http://schemas.microsoft.com/office/drawing/2014/chartex">
             <w:pict>
               <v:line w14:anchorId="7769B408" id="Straight Connector 5" o:spid="_x0000_s1026" style="position:absolute;z-index:251668480;visibility:visible;mso-wrap-style:square;mso-width-percent:0;mso-wrap-distance-left:9pt;mso-wrap-distance-top:0;mso-wrap-distance-right:9pt;mso-wrap-distance-bottom:0;mso-position-horizontal:center;mso-position-horizontal-relative:margin;mso-position-vertical:absolute;mso-position-vertical-relative:text;mso-width-percent:0;mso-width-relative:margin" from="0,32.4pt" to="538.6pt,32.4pt" o:gfxdata="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" strokecolor="#4472c4 [3204]" strokeweight=".5pt">
                 <v:stroke joinstyle="miter"/>
@@ -3731,6 +3718,8 @@
         <w:br w:type="page"/>
       </w:r>
     </w:p>
+    <w:bookmarkStart w:id="13" w:name="_Project_Brief"/>
+    <w:bookmarkEnd w:id="13"/>
     <w:p>
       <w:pPr>
         <w:pStyle w:val="Heading1"/>
@@ -3741,9 +3730,10 @@
           <w:color w:val="2F5496" w:themeColor="accent1" w:themeShade="BF"/>
         </w:rPr>
       </w:pPr>
-      <w:bookmarkStart w:id="13" w:name="_Project_Brief"/>
-      <w:bookmarkEnd w:id="13"/>
-      <w:r>
+      <w:r>
+        <w:rPr>
+          <w:lang w:eastAsia="en-AU"/>
+        </w:rPr>
         <w:lastRenderedPageBreak/>
         <mc:AlternateContent>
           <mc:Choice Requires="wps">
@@ -3805,7 +3795,7 @@
               </wp:anchor>
             </w:drawing>
           </mc:Choice>
-          <mc:Fallback>
+          <mc:Fallback xmlns:w16se="http://schemas.microsoft.com/office/word/2015/wordml/symex" xmlns:w16cid="http://schemas.microsoft.com/office/word/2016/wordml/cid" xmlns:am3d="http://schemas.microsoft.com/office/drawing/2017/model3d" xmlns:aink="http://schemas.microsoft.com/office/drawing/2016/ink" xmlns:cx8="http://schemas.microsoft.com/office/drawing/2016/5/14/chartex" xmlns:cx7="http://schemas.microsoft.com/office/drawing/2016/5/13/chartex" xmlns:cx6="http://schemas.microsoft.com/office/drawing/2016/5/12/chartex" xmlns:cx5="http://schemas.microsoft.com/office/drawing/2016/5/11/chartex" xmlns:cx4="http://schemas.microsoft.com/office/drawing/2016/5/10/chartex" xmlns:cx3="http://schemas.microsoft.com/office/drawing/2016/5/9/chartex" xmlns:cx2="http://schemas.microsoft.com/office/drawing/2015/10/21/chartex" xmlns:cx1="http://schemas.microsoft.com/office/drawing/2015/9/8/chartex" xmlns:cx="http://schemas.microsoft.com/office/drawing/2014/chartex">
             <w:pict>
               <v:line w14:anchorId="693AEA00" id="Straight Connector 6" o:spid="_x0000_s1026" style="position:absolute;z-index:251670528;visibility:visible;mso-wrap-style:square;mso-width-percent:0;mso-wrap-distance-left:9pt;mso-wrap-distance-top:0;mso-wrap-distance-right:9pt;mso-wrap-distance-bottom:0;mso-position-horizontal:center;mso-position-horizontal-relative:margin;mso-position-vertical:absolute;mso-position-vertical-relative:text;mso-width-percent:0;mso-width-relative:margin" from="0,32.4pt" to="538.6pt,32.4pt" o:gfxdata="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" strokecolor="#4472c4 [3204]" strokeweight=".5pt">
                 <v:stroke joinstyle="miter"/>
@@ -3861,7 +3851,7 @@
 </file>
 
 <file path=word/endnotes.xml><?xml version="1.0" encoding="utf-8"?>
-<w:endnotes xmlns:wpc="http://schemas.microsoft.com/office/word/2010/wordprocessingCanvas" xmlns:cx="http://schemas.microsoft.com/office/drawing/2014/chartex" xmlns:cx1="http://schemas.microsoft.com/office/drawing/2015/9/8/chartex" xmlns:cx2="http://schemas.microsoft.com/office/drawing/2015/10/21/chartex" xmlns:cx3="http://schemas.microsoft.com/office/drawing/2016/5/9/chartex" xmlns:cx4="http://schemas.microsoft.com/office/drawing/2016/5/10/chartex" xmlns:cx5="http://schemas.microsoft.com/office/drawing/2016/5/11/chartex" xmlns:cx6="http://schemas.microsoft.com/office/drawing/2016/5/12/chartex" xmlns:cx7="http://schemas.microsoft.com/office/drawing/2016/5/13/chartex" xmlns:cx8="http://schemas.microsoft.com/office/drawing/2016/5/14/chartex" xmlns:mc="http://schemas.openxmlformats.org/markup-compatibility/2006" xmlns:aink="http://schemas.microsoft.com/office/drawing/2016/ink" xmlns:am3d="http://schemas.microsoft.com/office/drawing/2017/model3d" xmlns:o="urn:schemas-microsoft-com:office:office" xmlns:r="http://schemas.openxmlformats.org/officeDocument/2006/relationships" xmlns:m="http://schemas.openxmlformats.org/officeDocument/2006/math" xmlns:v="urn:schemas-microsoft-com:vml" xmlns:wp14="http://schemas.microsoft.com/office/word/2010/wordprocessingDrawing" xmlns:wp="http://schemas.openxmlformats.org/drawingml/2006/wordprocessingDrawing" xmlns:w10="urn:schemas-microsoft-com:office:word" xmlns:w="http://schemas.openxmlformats.org/wordprocessingml/2006/main" xmlns:w14="http://schemas.microsoft.com/office/word/2010/wordml" xmlns:w15="http://schemas.microsoft.com/office/word/2012/wordml" xmlns:w16cid="http://schemas.microsoft.com/office/word/2016/wordml/cid" xmlns:w16se="http://schemas.microsoft.com/office/word/2015/wordml/symex" xmlns:wpg="http://schemas.microsoft.com/office/word/2010/wordprocessingGroup" xmlns:wpi="http://schemas.microsoft.com/office/word/2010/wordprocessingInk" xmlns:wne="http://schemas.microsoft.com/office/word/2006/wordml" xmlns:wps="http://schemas.microsoft.com/office/word/2010/wordprocessingShape" mc:Ignorable="w14 w15 w16se w16cid wp14">
+<w:endnotes xmlns:wpc="http://schemas.microsoft.com/office/word/2010/wordprocessingCanvas" xmlns:mc="http://schemas.openxmlformats.org/markup-compatibility/2006" xmlns:o="urn:schemas-microsoft-com:office:office" xmlns:r="http://schemas.openxmlformats.org/officeDocument/2006/relationships" xmlns:m="http://schemas.openxmlformats.org/officeDocument/2006/math" xmlns:v="urn:schemas-microsoft-com:vml" xmlns:wp14="http://schemas.microsoft.com/office/word/2010/wordprocessingDrawing" xmlns:wp="http://schemas.openxmlformats.org/drawingml/2006/wordprocessingDrawing" xmlns:w10="urn:schemas-microsoft-com:office:word" xmlns:w="http://schemas.openxmlformats.org/wordprocessingml/2006/main" xmlns:w14="http://schemas.microsoft.com/office/word/2010/wordml" xmlns:w15="http://schemas.microsoft.com/office/word/2012/wordml" xmlns:wpg="http://schemas.microsoft.com/office/word/2010/wordprocessingGroup" xmlns:wpi="http://schemas.microsoft.com/office/word/2010/wordprocessingInk" xmlns:wne="http://schemas.microsoft.com/office/word/2006/wordml" xmlns:wps="http://schemas.microsoft.com/office/word/2010/wordprocessingShape" mc:Ignorable="w14 w15 wp14">
   <w:endnote w:type="separator" w:id="-1">
     <w:p>
       <w:r>
@@ -3884,7 +3874,7 @@
 </file>
 
 <file path=word/footer1.xml><?xml version="1.0" encoding="utf-8"?>
-<w:ftr xmlns:wpc="http://schemas.microsoft.com/office/word/2010/wordprocessingCanvas" xmlns:cx="http://schemas.microsoft.com/office/drawing/2014/chartex" xmlns:cx1="http://schemas.microsoft.com/office/drawing/2015/9/8/chartex" xmlns:cx2="http://schemas.microsoft.com/office/drawing/2015/10/21/chartex" xmlns:cx3="http://schemas.microsoft.com/office/drawing/2016/5/9/chartex" xmlns:cx4="http://schemas.microsoft.com/office/drawing/2016/5/10/chartex" xmlns:cx5="http://schemas.microsoft.com/office/drawing/2016/5/11/chartex" xmlns:cx6="http://schemas.microsoft.com/office/drawing/2016/5/12/chartex" xmlns:cx7="http://schemas.microsoft.com/office/drawing/2016/5/13/chartex" xmlns:cx8="http://schemas.microsoft.com/office/drawing/2016/5/14/chartex" xmlns:mc="http://schemas.openxmlformats.org/markup-compatibility/2006" xmlns:aink="http://schemas.microsoft.com/office/drawing/2016/ink" xmlns:am3d="http://schemas.microsoft.com/office/drawing/2017/model3d" xmlns:o="urn:schemas-microsoft-com:office:office" xmlns:r="http://schemas.openxmlformats.org/officeDocument/2006/relationships" xmlns:m="http://schemas.openxmlformats.org/officeDocument/2006/math" xmlns:v="urn:schemas-microsoft-com:vml" xmlns:wp14="http://schemas.microsoft.com/office/word/2010/wordprocessingDrawing" xmlns:wp="http://schemas.openxmlformats.org/drawingml/2006/wordprocessingDrawing" xmlns:w10="urn:schemas-microsoft-com:office:word" xmlns:w="http://schemas.openxmlformats.org/wordprocessingml/2006/main" xmlns:w14="http://schemas.microsoft.com/office/word/2010/wordml" xmlns:w15="http://schemas.microsoft.com/office/word/2012/wordml" xmlns:w16cid="http://schemas.microsoft.com/office/word/2016/wordml/cid" xmlns:w16se="http://schemas.microsoft.com/office/word/2015/wordml/symex" xmlns:wpg="http://schemas.microsoft.com/office/word/2010/wordprocessingGroup" xmlns:wpi="http://schemas.microsoft.com/office/word/2010/wordprocessingInk" xmlns:wne="http://schemas.microsoft.com/office/word/2006/wordml" xmlns:wps="http://schemas.microsoft.com/office/word/2010/wordprocessingShape" mc:Ignorable="w14 w15 w16se w16cid wp14">
+<w:ftr xmlns:wpc="http://schemas.microsoft.com/office/word/2010/wordprocessingCanvas" xmlns:mc="http://schemas.openxmlformats.org/markup-compatibility/2006" xmlns:o="urn:schemas-microsoft-com:office:office" xmlns:r="http://schemas.openxmlformats.org/officeDocument/2006/relationships" xmlns:m="http://schemas.openxmlformats.org/officeDocument/2006/math" xmlns:v="urn:schemas-microsoft-com:vml" xmlns:wp14="http://schemas.microsoft.com/office/word/2010/wordprocessingDrawing" xmlns:wp="http://schemas.openxmlformats.org/drawingml/2006/wordprocessingDrawing" xmlns:w10="urn:schemas-microsoft-com:office:word" xmlns:w="http://schemas.openxmlformats.org/wordprocessingml/2006/main" xmlns:w14="http://schemas.microsoft.com/office/word/2010/wordml" xmlns:w15="http://schemas.microsoft.com/office/word/2012/wordml" xmlns:wpg="http://schemas.microsoft.com/office/word/2010/wordprocessingGroup" xmlns:wpi="http://schemas.microsoft.com/office/word/2010/wordprocessingInk" xmlns:wne="http://schemas.microsoft.com/office/word/2006/wordml" xmlns:wps="http://schemas.microsoft.com/office/word/2010/wordprocessingShape" mc:Ignorable="w14 w15 wp14">
   <w:sdt>
     <w:sdtPr>
       <w:id w:val="-1801990335"/>
@@ -3940,7 +3930,7 @@
                 <w:b/>
                 <w:noProof/>
               </w:rPr>
-              <w:t>2</w:t>
+              <w:t>5</w:t>
             </w:r>
             <w:r>
               <w:rPr>
@@ -3980,7 +3970,7 @@
                 <w:b/>
                 <w:noProof/>
               </w:rPr>
-              <w:t>2</w:t>
+              <w:t>5</w:t>
             </w:r>
             <w:r>
               <w:rPr>
@@ -4000,7 +3990,7 @@
 </file>
 
 <file path=word/footnotes.xml><?xml version="1.0" encoding="utf-8"?>
-<w:footnotes xmlns:wpc="http://schemas.microsoft.com/office/word/2010/wordprocessingCanvas" xmlns:cx="http://schemas.microsoft.com/office/drawing/2014/chartex" xmlns:cx1="http://schemas.microsoft.com/office/drawing/2015/9/8/chartex" xmlns:cx2="http://schemas.microsoft.com/office/drawing/2015/10/21/chartex" xmlns:cx3="http://schemas.microsoft.com/office/drawing/2016/5/9/chartex" xmlns:cx4="http://schemas.microsoft.com/office/drawing/2016/5/10/chartex" xmlns:cx5="http://schemas.microsoft.com/office/drawing/2016/5/11/chartex" xmlns:cx6="http://schemas.microsoft.com/office/drawing/2016/5/12/chartex" xmlns:cx7="http://schemas.microsoft.com/office/drawing/2016/5/13/chartex" xmlns:cx8="http://schemas.microsoft.com/office/drawing/2016/5/14/chartex" xmlns:mc="http://schemas.openxmlformats.org/markup-compatibility/2006" xmlns:aink="http://schemas.microsoft.com/office/drawing/2016/ink" xmlns:am3d="http://schemas.microsoft.com/office/drawing/2017/model3d" xmlns:o="urn:schemas-microsoft-com:office:office" xmlns:r="http://schemas.openxmlformats.org/officeDocument/2006/relationships" xmlns:m="http://schemas.openxmlformats.org/officeDocument/2006/math" xmlns:v="urn:schemas-microsoft-com:vml" xmlns:wp14="http://schemas.microsoft.com/office/word/2010/wordprocessingDrawing" xmlns:wp="http://schemas.openxmlformats.org/drawingml/2006/wordprocessingDrawing" xmlns:w10="urn:schemas-microsoft-com:office:word" xmlns:w="http://schemas.openxmlformats.org/wordprocessingml/2006/main" xmlns:w14="http://schemas.microsoft.com/office/word/2010/wordml" xmlns:w15="http://schemas.microsoft.com/office/word/2012/wordml" xmlns:w16cid="http://schemas.microsoft.com/office/word/2016/wordml/cid" xmlns:w16se="http://schemas.microsoft.com/office/word/2015/wordml/symex" xmlns:wpg="http://schemas.microsoft.com/office/word/2010/wordprocessingGroup" xmlns:wpi="http://schemas.microsoft.com/office/word/2010/wordprocessingInk" xmlns:wne="http://schemas.microsoft.com/office/word/2006/wordml" xmlns:wps="http://schemas.microsoft.com/office/word/2010/wordprocessingShape" mc:Ignorable="w14 w15 w16se w16cid wp14">
+<w:footnotes xmlns:wpc="http://schemas.microsoft.com/office/word/2010/wordprocessingCanvas" xmlns:mc="http://schemas.openxmlformats.org/markup-compatibility/2006" xmlns:o="urn:schemas-microsoft-com:office:office" xmlns:r="http://schemas.openxmlformats.org/officeDocument/2006/relationships" xmlns:m="http://schemas.openxmlformats.org/officeDocument/2006/math" xmlns:v="urn:schemas-microsoft-com:vml" xmlns:wp14="http://schemas.microsoft.com/office/word/2010/wordprocessingDrawing" xmlns:wp="http://schemas.openxmlformats.org/drawingml/2006/wordprocessingDrawing" xmlns:w10="urn:schemas-microsoft-com:office:word" xmlns:w="http://schemas.openxmlformats.org/wordprocessingml/2006/main" xmlns:w14="http://schemas.microsoft.com/office/word/2010/wordml" xmlns:w15="http://schemas.microsoft.com/office/word/2012/wordml" xmlns:wpg="http://schemas.microsoft.com/office/word/2010/wordprocessingGroup" xmlns:wpi="http://schemas.microsoft.com/office/word/2010/wordprocessingInk" xmlns:wne="http://schemas.microsoft.com/office/word/2006/wordml" xmlns:wps="http://schemas.microsoft.com/office/word/2010/wordprocessingShape" mc:Ignorable="w14 w15 wp14">
   <w:footnote w:type="separator" w:id="-1">
     <w:p>
       <w:r>
@@ -4023,8 +4013,8 @@
 </file>
 
 <file path=word/numbering.xml><?xml version="1.0" encoding="utf-8"?>
-<w:numbering xmlns:wpc="http://schemas.microsoft.com/office/word/2010/wordprocessingCanvas" xmlns:cx="http://schemas.microsoft.com/office/drawing/2014/chartex" xmlns:cx1="http://schemas.microsoft.com/office/drawing/2015/9/8/chartex" xmlns:cx2="http://schemas.microsoft.com/office/drawing/2015/10/21/chartex" xmlns:cx3="http://schemas.microsoft.com/office/drawing/2016/5/9/chartex" xmlns:cx4="http://schemas.microsoft.com/office/drawing/2016/5/10/chartex" xmlns:cx5="http://schemas.microsoft.com/office/drawing/2016/5/11/chartex" xmlns:cx6="http://schemas.microsoft.com/office/drawing/2016/5/12/chartex" xmlns:cx7="http://schemas.microsoft.com/office/drawing/2016/5/13/chartex" xmlns:cx8="http://schemas.microsoft.com/office/drawing/2016/5/14/chartex" xmlns:mc="http://schemas.openxmlformats.org/markup-compatibility/2006" xmlns:aink="http://schemas.microsoft.com/office/drawing/2016/ink" xmlns:am3d="http://schemas.microsoft.com/office/drawing/2017/model3d" xmlns:o="urn:schemas-microsoft-com:office:office" xmlns:r="http://schemas.openxmlformats.org/officeDocument/2006/relationships" xmlns:m="http://schemas.openxmlformats.org/officeDocument/2006/math" xmlns:v="urn:schemas-microsoft-com:vml" xmlns:wp14="http://schemas.microsoft.com/office/word/2010/wordprocessingDrawing" xmlns:wp="http://schemas.openxmlformats.org/drawingml/2006/wordprocessingDrawing" xmlns:w10="urn:schemas-microsoft-com:office:word" xmlns:w="http://schemas.openxmlformats.org/wordprocessingml/2006/main" xmlns:w14="http://schemas.microsoft.com/office/word/2010/wordml" xmlns:w15="http://schemas.microsoft.com/office/word/2012/wordml" xmlns:w16cid="http://schemas.microsoft.com/office/word/2016/wordml/cid" xmlns:w16se="http://schemas.microsoft.com/office/word/2015/wordml/symex" xmlns:wpg="http://schemas.microsoft.com/office/word/2010/wordprocessingGroup" xmlns:wpi="http://schemas.microsoft.com/office/word/2010/wordprocessingInk" xmlns:wne="http://schemas.microsoft.com/office/word/2006/wordml" xmlns:wps="http://schemas.microsoft.com/office/word/2010/wordprocessingShape" mc:Ignorable="w14 w15 w16se w16cid wp14">
-  <w:abstractNum w:abstractNumId="0" w15:restartNumberingAfterBreak="0">
+<w:numbering xmlns:wpc="http://schemas.microsoft.com/office/word/2010/wordprocessingCanvas" xmlns:mc="http://schemas.openxmlformats.org/markup-compatibility/2006" xmlns:o="urn:schemas-microsoft-com:office:office" xmlns:r="http://schemas.openxmlformats.org/officeDocument/2006/relationships" xmlns:m="http://schemas.openxmlformats.org/officeDocument/2006/math" xmlns:v="urn:schemas-microsoft-com:vml" xmlns:wp14="http://schemas.microsoft.com/office/word/2010/wordprocessingDrawing" xmlns:wp="http://schemas.openxmlformats.org/drawingml/2006/wordprocessingDrawing" xmlns:w10="urn:schemas-microsoft-com:office:word" xmlns:w="http://schemas.openxmlformats.org/wordprocessingml/2006/main" xmlns:w14="http://schemas.microsoft.com/office/word/2010/wordml" xmlns:w15="http://schemas.microsoft.com/office/word/2012/wordml" xmlns:wpg="http://schemas.microsoft.com/office/word/2010/wordprocessingGroup" xmlns:wpi="http://schemas.microsoft.com/office/word/2010/wordprocessingInk" xmlns:wne="http://schemas.microsoft.com/office/word/2006/wordml" xmlns:wps="http://schemas.microsoft.com/office/word/2010/wordprocessingShape" mc:Ignorable="w14 w15 wp14">
+  <w:abstractNum w:abstractNumId="0">
     <w:nsid w:val="046A15D2"/>
     <w:multiLevelType w:val="hybridMultilevel"/>
     <w:tmpl w:val="40045B8A"/>
@@ -4137,7 +4127,7 @@
       </w:rPr>
     </w:lvl>
   </w:abstractNum>
-  <w:abstractNum w:abstractNumId="1" w15:restartNumberingAfterBreak="0">
+  <w:abstractNum w:abstractNumId="1">
     <w:nsid w:val="0D496CFE"/>
     <w:multiLevelType w:val="hybridMultilevel"/>
     <w:tmpl w:val="4D0EAB82"/>
@@ -4250,7 +4240,7 @@
       </w:rPr>
     </w:lvl>
   </w:abstractNum>
-  <w:abstractNum w:abstractNumId="2" w15:restartNumberingAfterBreak="0">
+  <w:abstractNum w:abstractNumId="2">
     <w:nsid w:val="144835E1"/>
     <w:multiLevelType w:val="hybridMultilevel"/>
     <w:tmpl w:val="554CBA6C"/>
@@ -4363,7 +4353,7 @@
       </w:rPr>
     </w:lvl>
   </w:abstractNum>
-  <w:abstractNum w:abstractNumId="3" w15:restartNumberingAfterBreak="0">
+  <w:abstractNum w:abstractNumId="3">
     <w:nsid w:val="170B2EDA"/>
     <w:multiLevelType w:val="hybridMultilevel"/>
     <w:tmpl w:val="2C5415BC"/>
@@ -4476,7 +4466,7 @@
       </w:rPr>
     </w:lvl>
   </w:abstractNum>
-  <w:abstractNum w:abstractNumId="4" w15:restartNumberingAfterBreak="0">
+  <w:abstractNum w:abstractNumId="4">
     <w:nsid w:val="23D434AB"/>
     <w:multiLevelType w:val="hybridMultilevel"/>
     <w:tmpl w:val="93F81B22"/>
@@ -4589,7 +4579,7 @@
       </w:rPr>
     </w:lvl>
   </w:abstractNum>
-  <w:abstractNum w:abstractNumId="5" w15:restartNumberingAfterBreak="0">
+  <w:abstractNum w:abstractNumId="5">
     <w:nsid w:val="4BD037CC"/>
     <w:multiLevelType w:val="hybridMultilevel"/>
     <w:tmpl w:val="BE0ED456"/>
@@ -4702,7 +4692,7 @@
       </w:rPr>
     </w:lvl>
   </w:abstractNum>
-  <w:abstractNum w:abstractNumId="6" w15:restartNumberingAfterBreak="0">
+  <w:abstractNum w:abstractNumId="6">
     <w:nsid w:val="678F2FB8"/>
     <w:multiLevelType w:val="hybridMultilevel"/>
     <w:tmpl w:val="C0F06DDA"/>
@@ -4815,7 +4805,7 @@
       </w:rPr>
     </w:lvl>
   </w:abstractNum>
-  <w:abstractNum w:abstractNumId="7" w15:restartNumberingAfterBreak="0">
+  <w:abstractNum w:abstractNumId="7">
     <w:nsid w:val="6F735DE6"/>
     <w:multiLevelType w:val="hybridMultilevel"/>
     <w:tmpl w:val="04DEF650"/>
@@ -4948,15 +4938,6 @@
   </w:num>
   <w:num w:numId="7">
     <w:abstractNumId w:val="2"/>
-    <w:lvlOverride w:ilvl="0"/>
-    <w:lvlOverride w:ilvl="1"/>
-    <w:lvlOverride w:ilvl="2"/>
-    <w:lvlOverride w:ilvl="3"/>
-    <w:lvlOverride w:ilvl="4"/>
-    <w:lvlOverride w:ilvl="5"/>
-    <w:lvlOverride w:ilvl="6"/>
-    <w:lvlOverride w:ilvl="7"/>
-    <w:lvlOverride w:ilvl="8"/>
   </w:num>
   <w:num w:numId="8">
     <w:abstractNumId w:val="6"/>
@@ -4965,7 +4946,7 @@
 </file>
 
 <file path=word/styles.xml><?xml version="1.0" encoding="utf-8"?>
-<w:styles xmlns:mc="http://schemas.openxmlformats.org/markup-compatibility/2006" xmlns:r="http://schemas.openxmlformats.org/officeDocument/2006/relationships" xmlns:w="http://schemas.openxmlformats.org/wordprocessingml/2006/main" xmlns:w14="http://schemas.microsoft.com/office/word/2010/wordml" xmlns:w15="http://schemas.microsoft.com/office/word/2012/wordml" xmlns:w16cid="http://schemas.microsoft.com/office/word/2016/wordml/cid" xmlns:w16se="http://schemas.microsoft.com/office/word/2015/wordml/symex" mc:Ignorable="w14 w15 w16se w16cid">
+<w:styles xmlns:mc="http://schemas.openxmlformats.org/markup-compatibility/2006" xmlns:r="http://schemas.openxmlformats.org/officeDocument/2006/relationships" xmlns:w="http://schemas.openxmlformats.org/wordprocessingml/2006/main" xmlns:w14="http://schemas.microsoft.com/office/word/2010/wordml" xmlns:w15="http://schemas.microsoft.com/office/word/2012/wordml" mc:Ignorable="w14 w15">
   <w:docDefaults>
     <w:rPrDefault>
       <w:rPr>
@@ -4981,7 +4962,7 @@
       </w:pPr>
     </w:pPrDefault>
   </w:docDefaults>
-  <w:latentStyles w:defLockedState="0" w:defUIPriority="99" w:defSemiHidden="0" w:defUnhideWhenUsed="0" w:defQFormat="0" w:count="375">
+  <w:latentStyles w:defLockedState="0" w:defUIPriority="99" w:defSemiHidden="0" w:defUnhideWhenUsed="0" w:defQFormat="0" w:count="371">
     <w:lsdException w:name="Normal" w:uiPriority="0" w:qFormat="1"/>
     <w:lsdException w:name="heading 1" w:uiPriority="9" w:qFormat="1"/>
     <w:lsdException w:name="heading 2" w:semiHidden="1" w:uiPriority="9" w:unhideWhenUsed="1" w:qFormat="1"/>
@@ -5353,10 +5334,6 @@
     <w:lsdException w:name="List Table 5 Dark Accent 6" w:uiPriority="50"/>
     <w:lsdException w:name="List Table 6 Colorful Accent 6" w:uiPriority="51"/>
     <w:lsdException w:name="List Table 7 Colorful Accent 6" w:uiPriority="52"/>
-    <w:lsdException w:name="Mention" w:semiHidden="1" w:unhideWhenUsed="1"/>
-    <w:lsdException w:name="Smart Hyperlink" w:semiHidden="1" w:unhideWhenUsed="1"/>
-    <w:lsdException w:name="Hashtag" w:semiHidden="1" w:unhideWhenUsed="1"/>
-    <w:lsdException w:name="Unresolved Mention" w:semiHidden="1" w:unhideWhenUsed="1"/>
   </w:latentStyles>
   <w:style w:type="paragraph" w:default="1" w:styleId="Normal">
     <w:name w:val="Normal"/>
@@ -5695,7 +5672,7 @@
       <w:lang w:val="en-US"/>
     </w:rPr>
   </w:style>
-  <w:style w:type="character" w:styleId="UnresolvedMention">
+  <w:style w:type="character" w:customStyle="1" w:styleId="UnresolvedMention">
     <w:name w:val="Unresolved Mention"/>
     <w:basedOn w:val="DefaultParagraphFont"/>
     <w:uiPriority w:val="99"/>
@@ -5737,7 +5714,7 @@
 </file>
 
 <file path=word/glossary/document.xml><?xml version="1.0" encoding="utf-8"?>
-<w:glossaryDocument xmlns:wpc="http://schemas.microsoft.com/office/word/2010/wordprocessingCanvas" xmlns:cx="http://schemas.microsoft.com/office/drawing/2014/chartex" xmlns:cx1="http://schemas.microsoft.com/office/drawing/2015/9/8/chartex" xmlns:cx2="http://schemas.microsoft.com/office/drawing/2015/10/21/chartex" xmlns:cx3="http://schemas.microsoft.com/office/drawing/2016/5/9/chartex" xmlns:cx4="http://schemas.microsoft.com/office/drawing/2016/5/10/chartex" xmlns:cx5="http://schemas.microsoft.com/office/drawing/2016/5/11/chartex" xmlns:cx6="http://schemas.microsoft.com/office/drawing/2016/5/12/chartex" xmlns:cx7="http://schemas.microsoft.com/office/drawing/2016/5/13/chartex" xmlns:cx8="http://schemas.microsoft.com/office/drawing/2016/5/14/chartex" xmlns:mc="http://schemas.openxmlformats.org/markup-compatibility/2006" xmlns:aink="http://schemas.microsoft.com/office/drawing/2016/ink" xmlns:am3d="http://schemas.microsoft.com/office/drawing/2017/model3d" xmlns:o="urn:schemas-microsoft-com:office:office" xmlns:r="http://schemas.openxmlformats.org/officeDocument/2006/relationships" xmlns:m="http://schemas.openxmlformats.org/officeDocument/2006/math" xmlns:v="urn:schemas-microsoft-com:vml" xmlns:wp14="http://schemas.microsoft.com/office/word/2010/wordprocessingDrawing" xmlns:wp="http://schemas.openxmlformats.org/drawingml/2006/wordprocessingDrawing" xmlns:w10="urn:schemas-microsoft-com:office:word" xmlns:w="http://schemas.openxmlformats.org/wordprocessingml/2006/main" xmlns:w14="http://schemas.microsoft.com/office/word/2010/wordml" xmlns:w15="http://schemas.microsoft.com/office/word/2012/wordml" xmlns:w16cid="http://schemas.microsoft.com/office/word/2016/wordml/cid" xmlns:w16se="http://schemas.microsoft.com/office/word/2015/wordml/symex" xmlns:wpg="http://schemas.microsoft.com/office/word/2010/wordprocessingGroup" xmlns:wpi="http://schemas.microsoft.com/office/word/2010/wordprocessingInk" xmlns:wne="http://schemas.microsoft.com/office/word/2006/wordml" xmlns:wps="http://schemas.microsoft.com/office/word/2010/wordprocessingShape" mc:Ignorable="w14 w15 w16se w16cid wp14">
+<w:glossaryDocument xmlns:wpc="http://schemas.microsoft.com/office/word/2010/wordprocessingCanvas" xmlns:mc="http://schemas.openxmlformats.org/markup-compatibility/2006" xmlns:o="urn:schemas-microsoft-com:office:office" xmlns:r="http://schemas.openxmlformats.org/officeDocument/2006/relationships" xmlns:m="http://schemas.openxmlformats.org/officeDocument/2006/math" xmlns:v="urn:schemas-microsoft-com:vml" xmlns:wp14="http://schemas.microsoft.com/office/word/2010/wordprocessingDrawing" xmlns:wp="http://schemas.openxmlformats.org/drawingml/2006/wordprocessingDrawing" xmlns:w10="urn:schemas-microsoft-com:office:word" xmlns:w="http://schemas.openxmlformats.org/wordprocessingml/2006/main" xmlns:w14="http://schemas.microsoft.com/office/word/2010/wordml" xmlns:w15="http://schemas.microsoft.com/office/word/2012/wordml" xmlns:wpg="http://schemas.microsoft.com/office/word/2010/wordprocessingGroup" xmlns:wpi="http://schemas.microsoft.com/office/word/2010/wordprocessingInk" xmlns:wne="http://schemas.microsoft.com/office/word/2006/wordml" xmlns:wps="http://schemas.microsoft.com/office/word/2010/wordprocessingShape" mc:Ignorable="w14 w15 wp14">
   <w:docParts>
     <w:docPart>
       <w:docPartPr>
@@ -5763,7 +5740,7 @@
             <w:rPr>
               <w:rFonts w:asciiTheme="majorHAnsi" w:eastAsiaTheme="majorEastAsia" w:hAnsiTheme="majorHAnsi" w:cstheme="majorBidi"/>
               <w:caps/>
-              <w:color w:val="4472C4" w:themeColor="accent1"/>
+              <w:color w:val="5B9BD5" w:themeColor="accent1"/>
               <w:sz w:val="80"/>
               <w:szCs w:val="80"/>
             </w:rPr>
@@ -5829,7 +5806,7 @@
 </file>
 
 <file path=word/glossary/fontTable.xml><?xml version="1.0" encoding="utf-8"?>
-<w:fonts xmlns:mc="http://schemas.openxmlformats.org/markup-compatibility/2006" xmlns:r="http://schemas.openxmlformats.org/officeDocument/2006/relationships" xmlns:w="http://schemas.openxmlformats.org/wordprocessingml/2006/main" xmlns:w14="http://schemas.microsoft.com/office/word/2010/wordml" xmlns:w15="http://schemas.microsoft.com/office/word/2012/wordml" xmlns:w16cid="http://schemas.microsoft.com/office/word/2016/wordml/cid" xmlns:w16se="http://schemas.microsoft.com/office/word/2015/wordml/symex" mc:Ignorable="w14 w15 w16se w16cid">
+<w:fonts xmlns:mc="http://schemas.openxmlformats.org/markup-compatibility/2006" xmlns:r="http://schemas.openxmlformats.org/officeDocument/2006/relationships" xmlns:w="http://schemas.openxmlformats.org/wordprocessingml/2006/main" xmlns:w14="http://schemas.microsoft.com/office/word/2010/wordml" xmlns:w15="http://schemas.microsoft.com/office/word/2012/wordml" mc:Ignorable="w14 w15">
   <w:font w:name="Symbol">
     <w:panose1 w:val="05050102010706020507"/>
     <w:charset w:val="02"/>
@@ -5842,14 +5819,14 @@
     <w:charset w:val="00"/>
     <w:family w:val="roman"/>
     <w:pitch w:val="variable"/>
-    <w:sig w:usb0="E0002AFF" w:usb1="C0007843" w:usb2="00000009" w:usb3="00000000" w:csb0="000001FF" w:csb1="00000000"/>
+    <w:sig w:usb0="E0002AFF" w:usb1="C0007841" w:usb2="00000009" w:usb3="00000000" w:csb0="000001FF" w:csb1="00000000"/>
   </w:font>
   <w:font w:name="Courier New">
     <w:panose1 w:val="02070309020205020404"/>
     <w:charset w:val="00"/>
     <w:family w:val="modern"/>
     <w:pitch w:val="fixed"/>
-    <w:sig w:usb0="E0002EFF" w:usb1="C0007843" w:usb2="00000009" w:usb3="00000000" w:csb0="000001FF" w:csb1="00000000"/>
+    <w:sig w:usb0="E0002AFF" w:usb1="C0007843" w:usb2="00000009" w:usb3="00000000" w:csb0="000001FF" w:csb1="00000000"/>
   </w:font>
   <w:font w:name="Wingdings">
     <w:panose1 w:val="05000000000000000000"/>
@@ -5870,27 +5847,27 @@
     <w:charset w:val="00"/>
     <w:family w:val="swiss"/>
     <w:pitch w:val="variable"/>
-    <w:sig w:usb0="E4002EFF" w:usb1="C000E47F" w:usb2="00000009" w:usb3="00000000" w:csb0="000001FF" w:csb1="00000000"/>
+    <w:sig w:usb0="E10022FF" w:usb1="C000E47F" w:usb2="00000029" w:usb3="00000000" w:csb0="000001DF" w:csb1="00000000"/>
   </w:font>
   <w:font w:name="Segoe UI Black">
-    <w:panose1 w:val="020B0A02040204020203"/>
+    <w:altName w:val="Segoe UI Semibold"/>
     <w:charset w:val="00"/>
     <w:family w:val="swiss"/>
     <w:pitch w:val="variable"/>
-    <w:sig w:usb0="E00002FF" w:usb1="4000E47F" w:usb2="00000021" w:usb3="00000000" w:csb0="0000019F" w:csb1="00000000"/>
+    <w:sig w:usb0="00000001" w:usb1="4000E47F" w:usb2="00000021" w:usb3="00000000" w:csb0="0000019F" w:csb1="00000000"/>
   </w:font>
   <w:font w:name="Calibri Light">
     <w:panose1 w:val="020F0302020204030204"/>
     <w:charset w:val="00"/>
     <w:family w:val="swiss"/>
     <w:pitch w:val="variable"/>
-    <w:sig w:usb0="A00002EF" w:usb1="4000207B" w:usb2="00000000" w:usb3="00000000" w:csb0="0000009F" w:csb1="00000000"/>
+    <w:sig w:usb0="A00002EF" w:usb1="4000207B" w:usb2="00000000" w:usb3="00000000" w:csb0="0000019F" w:csb1="00000000"/>
   </w:font>
 </w:fonts>
 </file>
 
 <file path=word/glossary/settings.xml><?xml version="1.0" encoding="utf-8"?>
-<w:settings xmlns:mc="http://schemas.openxmlformats.org/markup-compatibility/2006" xmlns:o="urn:schemas-microsoft-com:office:office" xmlns:r="http://schemas.openxmlformats.org/officeDocument/2006/relationships" xmlns:m="http://schemas.openxmlformats.org/officeDocument/2006/math" xmlns:v="urn:schemas-microsoft-com:vml" xmlns:w10="urn:schemas-microsoft-com:office:word" xmlns:w="http://schemas.openxmlformats.org/wordprocessingml/2006/main" xmlns:w14="http://schemas.microsoft.com/office/word/2010/wordml" xmlns:w15="http://schemas.microsoft.com/office/word/2012/wordml" xmlns:w16cid="http://schemas.microsoft.com/office/word/2016/wordml/cid" xmlns:w16se="http://schemas.microsoft.com/office/word/2015/wordml/symex" xmlns:sl="http://schemas.openxmlformats.org/schemaLibrary/2006/main" mc:Ignorable="w14 w15 w16se w16cid">
+<w:settings xmlns:mc="http://schemas.openxmlformats.org/markup-compatibility/2006" xmlns:o="urn:schemas-microsoft-com:office:office" xmlns:r="http://schemas.openxmlformats.org/officeDocument/2006/relationships" xmlns:m="http://schemas.openxmlformats.org/officeDocument/2006/math" xmlns:v="urn:schemas-microsoft-com:vml" xmlns:w10="urn:schemas-microsoft-com:office:word" xmlns:w="http://schemas.openxmlformats.org/wordprocessingml/2006/main" xmlns:w14="http://schemas.microsoft.com/office/word/2010/wordml" xmlns:w15="http://schemas.microsoft.com/office/word/2012/wordml" xmlns:sl="http://schemas.openxmlformats.org/schemaLibrary/2006/main" mc:Ignorable="w14 w15">
   <w:view w:val="normal"/>
   <w:defaultTabStop w:val="720"/>
   <w:characterSpacingControl w:val="doNotCompress"/>
@@ -5901,14 +5878,15 @@
     <w:compatSetting w:name="enableOpenTypeFeatures" w:uri="http://schemas.microsoft.com/office/word" w:val="1"/>
     <w:compatSetting w:name="doNotFlipMirrorIndents" w:uri="http://schemas.microsoft.com/office/word" w:val="1"/>
     <w:compatSetting w:name="differentiateMultirowTableHeaders" w:uri="http://schemas.microsoft.com/office/word" w:val="1"/>
-    <w:compatSetting w:name="useWord2013TrackBottomHyphenation" w:uri="http://schemas.microsoft.com/office/word" w:val="0"/>
   </w:compat>
   <w:rsids>
     <w:rsidRoot w:val="000949D8"/>
     <w:rsid w:val="000949D8"/>
+    <w:rsid w:val="00354800"/>
     <w:rsid w:val="003663F9"/>
     <w:rsid w:val="003F74EC"/>
     <w:rsid w:val="00593689"/>
+    <w:rsid w:val="00FE1BC2"/>
   </w:rsids>
   <m:mathPr>
     <m:mathFont m:val="Cambria Math"/>
@@ -5932,7 +5910,7 @@
 </file>
 
 <file path=word/glossary/styles.xml><?xml version="1.0" encoding="utf-8"?>
-<w:styles xmlns:mc="http://schemas.openxmlformats.org/markup-compatibility/2006" xmlns:r="http://schemas.openxmlformats.org/officeDocument/2006/relationships" xmlns:w="http://schemas.openxmlformats.org/wordprocessingml/2006/main" xmlns:w14="http://schemas.microsoft.com/office/word/2010/wordml" xmlns:w15="http://schemas.microsoft.com/office/word/2012/wordml" xmlns:w16cid="http://schemas.microsoft.com/office/word/2016/wordml/cid" xmlns:w16se="http://schemas.microsoft.com/office/word/2015/wordml/symex" mc:Ignorable="w14 w15 w16se w16cid">
+<w:styles xmlns:mc="http://schemas.openxmlformats.org/markup-compatibility/2006" xmlns:r="http://schemas.openxmlformats.org/officeDocument/2006/relationships" xmlns:w="http://schemas.openxmlformats.org/wordprocessingml/2006/main" xmlns:w14="http://schemas.microsoft.com/office/word/2010/wordml" xmlns:w15="http://schemas.microsoft.com/office/word/2012/wordml" mc:Ignorable="w14 w15">
   <w:docDefaults>
     <w:rPrDefault>
       <w:rPr>
@@ -5948,7 +5926,7 @@
       </w:pPr>
     </w:pPrDefault>
   </w:docDefaults>
-  <w:latentStyles w:defLockedState="0" w:defUIPriority="99" w:defSemiHidden="0" w:defUnhideWhenUsed="0" w:defQFormat="0" w:count="375">
+  <w:latentStyles w:defLockedState="0" w:defUIPriority="99" w:defSemiHidden="0" w:defUnhideWhenUsed="0" w:defQFormat="0" w:count="371">
     <w:lsdException w:name="Normal" w:uiPriority="0" w:qFormat="1"/>
     <w:lsdException w:name="heading 1" w:uiPriority="9" w:qFormat="1"/>
     <w:lsdException w:name="heading 2" w:semiHidden="1" w:uiPriority="9" w:unhideWhenUsed="1" w:qFormat="1"/>
@@ -6320,10 +6298,6 @@
     <w:lsdException w:name="List Table 5 Dark Accent 6" w:uiPriority="50"/>
     <w:lsdException w:name="List Table 6 Colorful Accent 6" w:uiPriority="51"/>
     <w:lsdException w:name="List Table 7 Colorful Accent 6" w:uiPriority="52"/>
-    <w:lsdException w:name="Mention" w:semiHidden="1" w:unhideWhenUsed="1"/>
-    <w:lsdException w:name="Smart Hyperlink" w:semiHidden="1" w:unhideWhenUsed="1"/>
-    <w:lsdException w:name="Hashtag" w:semiHidden="1" w:unhideWhenUsed="1"/>
-    <w:lsdException w:name="Unresolved Mention" w:semiHidden="1" w:unhideWhenUsed="1"/>
   </w:latentStyles>
   <w:style w:type="paragraph" w:default="1" w:styleId="Normal">
     <w:name w:val="Normal"/>
@@ -6384,7 +6358,7 @@
 </file>
 
 <file path=word/glossary/webSettings.xml><?xml version="1.0" encoding="utf-8"?>
-<w:webSettings xmlns:mc="http://schemas.openxmlformats.org/markup-compatibility/2006" xmlns:r="http://schemas.openxmlformats.org/officeDocument/2006/relationships" xmlns:w="http://schemas.openxmlformats.org/wordprocessingml/2006/main" xmlns:w14="http://schemas.microsoft.com/office/word/2010/wordml" xmlns:w15="http://schemas.microsoft.com/office/word/2012/wordml" xmlns:w16cid="http://schemas.microsoft.com/office/word/2016/wordml/cid" xmlns:w16se="http://schemas.microsoft.com/office/word/2015/wordml/symex" mc:Ignorable="w14 w15 w16se w16cid">
+<w:webSettings xmlns:mc="http://schemas.openxmlformats.org/markup-compatibility/2006" xmlns:r="http://schemas.openxmlformats.org/officeDocument/2006/relationships" xmlns:w="http://schemas.openxmlformats.org/wordprocessingml/2006/main" xmlns:w14="http://schemas.microsoft.com/office/word/2010/wordml" xmlns:w15="http://schemas.microsoft.com/office/word/2012/wordml" mc:Ignorable="w14 w15">
   <w:optimizeForBrowser/>
   <w:allowPNG/>
 </w:webSettings>
@@ -6709,7 +6683,7 @@
 </file>
 
 <file path=customXml/itemProps2.xml><?xml version="1.0" encoding="utf-8"?>
-<ds:datastoreItem xmlns:ds="http://schemas.openxmlformats.org/officeDocument/2006/customXml" ds:itemID="{AD45942C-F929-4F4D-9B91-1101BE0784BA}">
+<ds:datastoreItem xmlns:ds="http://schemas.openxmlformats.org/officeDocument/2006/customXml" ds:itemID="{5EDFB1BC-5DE2-4554-B009-4E0041431C36}">
   <ds:schemaRefs>
     <ds:schemaRef ds:uri="http://schemas.openxmlformats.org/officeDocument/2006/bibliography"/>
   </ds:schemaRefs>

</xml_diff>